<commit_message>
updates to recume, remove contact page for now
</commit_message>
<xml_diff>
--- a/assets/resume/Jody Brzovski.docx
+++ b/assets/resume/Jody Brzovski.docx
@@ -542,7 +542,7 @@
                 </mc:Choice>
                 <mc:Fallback>
                   <w:pict>
-                    <v:group w14:anchorId="3D344D8D" id="Group 2" o:spid="_x0000_s1026" alt="&quot;&quot;" style="position:absolute;margin-left:-28.4pt;margin-top:218.45pt;width:217.2pt;height:689.15pt;z-index:-251578368;mso-position-horizontal-relative:page;mso-width-relative:margin;mso-height-relative:margin" coordorigin="-880,-8337" coordsize="27563,99466" o:gfxdata="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">
+                    <v:group w14:anchorId="0ADCF9AC" id="Group 2" o:spid="_x0000_s1026" alt="&quot;&quot;" style="position:absolute;margin-left:-28.4pt;margin-top:218.45pt;width:217.2pt;height:689.15pt;z-index:-251578368;mso-position-horizontal-relative:page;mso-width-relative:margin;mso-height-relative:margin" coordorigin="-880,-8337" coordsize="27563,99466" o:gfxdata="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">
                       <v:group id="Group 12" o:spid="_x0000_s1027" style="position:absolute;top:21050;width:26682;height:41046" coordorigin="" coordsize="26688,41047" o:gfxdata="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">
                         <v:group id="Group 6" o:spid="_x0000_s1028" style="position:absolute;top:10011;width:26657;height:31036" coordorigin=",-1111" coordsize="26657,31035" o:gfxdata="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">
                           <v:rect id="Rectangle 7" o:spid="_x0000_s1029" style="position:absolute;top:-1111;width:26657;height:21093;visibility:visible;mso-wrap-style:square;v-text-anchor:middle" o:gfxdata="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" filled="f" stroked="f" strokeweight="1pt"/>
@@ -1141,16 +1141,28 @@
           </w:tcPr>
           <w:p>
             <w:pPr>
-              <w:pStyle w:val="Contact1"/>
-              <w:spacing w:before="240"/>
-              <w:rPr>
-                <w:sz w:val="22"/>
-                <w:szCs w:val="22"/>
-              </w:rPr>
+              <w:spacing w:before="120"/>
             </w:pPr>
-            <w:r>
-              <w:t>www.linkedin.com/in/jody-brzovski-177844b3</w:t>
-            </w:r>
+            <w:hyperlink r:id="rId13" w:history="1">
+              <w:r>
+                <w:rPr>
+                  <w:rStyle w:val="Hyperlink"/>
+                  <w:color w:val="000000" w:themeColor="text1"/>
+                  <w:u w:val="none"/>
+                  <w14:shadow w14:blurRad="38100" w14:dist="19050" w14:dir="2700000" w14:sx="100000" w14:sy="100000" w14:kx="0" w14:ky="0" w14:algn="tl">
+                    <w14:schemeClr w14:val="dk1">
+                      <w14:alpha w14:val="60000"/>
+                    </w14:schemeClr>
+                  </w14:shadow>
+                  <w14:textOutline w14:w="0" w14:cap="flat" w14:cmpd="sng" w14:algn="ctr">
+                    <w14:noFill/>
+                    <w14:prstDash w14:val="solid"/>
+                    <w14:round/>
+                  </w14:textOutline>
+                </w:rPr>
+                <w:t>https://www.linkedin.com/in/jody-brzovski-177844b3</w:t>
+              </w:r>
+            </w:hyperlink>
           </w:p>
         </w:tc>
         <w:tc>
@@ -1259,7 +1271,7 @@
                           <pic:cNvPicPr/>
                         </pic:nvPicPr>
                         <pic:blipFill>
-                          <a:blip r:embed="rId13" cstate="print">
+                          <a:blip r:embed="rId14" cstate="print">
                             <a:extLst>
                               <a:ext uri="{28A0092B-C50C-407E-A947-70E740481C1C}">
                                 <a14:useLocalDpi xmlns:a14="http://schemas.microsoft.com/office/drawing/2010/main" val="0"/>
@@ -1297,11 +1309,26 @@
             <w:pPr>
               <w:pStyle w:val="Contact1"/>
             </w:pPr>
-            <w:r>
-              <w:t>https://jodybrzo.github.io/my-portfolio/index.html</w:t>
-            </w:r>
+            <w:hyperlink r:id="rId15" w:history="1">
+              <w:r>
+                <w:rPr>
+                  <w:rStyle w:val="Hyperlink"/>
+                  <w:color w:val="FFFFFF" w:themeColor="background1"/>
+                  <w:u w:val="none"/>
+                </w:rPr>
+                <w:t>https://jodybrzo.github.io/my-portfolio/index.html</w:t>
+              </w:r>
+            </w:hyperlink>
           </w:p>
-          <w:p/>
+          <w:p>
+            <w:pPr>
+              <w:rPr>
+                <w:b/>
+                <w:bCs/>
+                <w:color w:val="FFFFFF" w:themeColor="background1"/>
+              </w:rPr>
+            </w:pPr>
+          </w:p>
         </w:tc>
         <w:tc>
           <w:tcPr>
@@ -1371,13 +1398,13 @@
                           <pic:cNvPicPr/>
                         </pic:nvPicPr>
                         <pic:blipFill>
-                          <a:blip r:embed="rId14" cstate="print">
+                          <a:blip r:embed="rId16" cstate="print">
                             <a:extLst>
                               <a:ext uri="{28A0092B-C50C-407E-A947-70E740481C1C}">
                                 <a14:useLocalDpi xmlns:a14="http://schemas.microsoft.com/office/drawing/2010/main" val="0"/>
                               </a:ext>
                               <a:ext uri="{96DAC541-7B7A-43D3-8B79-37D633B846F1}">
-                                <asvg:svgBlip xmlns:asvg="http://schemas.microsoft.com/office/drawing/2016/SVG/main" r:embed="rId15"/>
+                                <asvg:svgBlip xmlns:asvg="http://schemas.microsoft.com/office/drawing/2016/SVG/main" r:embed="rId17"/>
                               </a:ext>
                             </a:extLst>
                           </a:blip>
@@ -1631,13 +1658,13 @@
                           <pic:cNvPicPr/>
                         </pic:nvPicPr>
                         <pic:blipFill>
-                          <a:blip r:embed="rId16" cstate="print">
+                          <a:blip r:embed="rId18" cstate="print">
                             <a:extLst>
                               <a:ext uri="{28A0092B-C50C-407E-A947-70E740481C1C}">
                                 <a14:useLocalDpi xmlns:a14="http://schemas.microsoft.com/office/drawing/2010/main" val="0"/>
                               </a:ext>
                               <a:ext uri="{96DAC541-7B7A-43D3-8B79-37D633B846F1}">
-                                <asvg:svgBlip xmlns:asvg="http://schemas.microsoft.com/office/drawing/2016/SVG/main" r:embed="rId17"/>
+                                <asvg:svgBlip xmlns:asvg="http://schemas.microsoft.com/office/drawing/2016/SVG/main" r:embed="rId19"/>
                               </a:ext>
                             </a:extLst>
                           </a:blip>
@@ -1753,13 +1780,13 @@
                           <pic:cNvPicPr/>
                         </pic:nvPicPr>
                         <pic:blipFill>
-                          <a:blip r:embed="rId16" cstate="print">
+                          <a:blip r:embed="rId18" cstate="print">
                             <a:extLst>
                               <a:ext uri="{28A0092B-C50C-407E-A947-70E740481C1C}">
                                 <a14:useLocalDpi xmlns:a14="http://schemas.microsoft.com/office/drawing/2010/main" val="0"/>
                               </a:ext>
                               <a:ext uri="{96DAC541-7B7A-43D3-8B79-37D633B846F1}">
-                                <asvg:svgBlip xmlns:asvg="http://schemas.microsoft.com/office/drawing/2016/SVG/main" r:embed="rId17"/>
+                                <asvg:svgBlip xmlns:asvg="http://schemas.microsoft.com/office/drawing/2016/SVG/main" r:embed="rId19"/>
                               </a:ext>
                             </a:extLst>
                           </a:blip>
@@ -2403,7 +2430,7 @@
           </mc:Choice>
           <mc:Fallback>
             <w:pict>
-              <v:group w14:anchorId="12E02DC7" id="Graphic 38" o:spid="_x0000_s1026" alt="&quot;&quot;" style="position:absolute;margin-left:-48.75pt;margin-top:262.4pt;width:9pt;height:16.65pt;z-index:251735040;mso-width-relative:margin" coordorigin="2969,42367" coordsize="1141,2114" o:gfxdata="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">
+              <v:group w14:anchorId="2A840BB9" id="Graphic 38" o:spid="_x0000_s1026" alt="&quot;&quot;" style="position:absolute;margin-left:-48.75pt;margin-top:262.4pt;width:9pt;height:16.65pt;z-index:251735040;mso-width-relative:margin" coordorigin="2969,42367" coordsize="1141,2114" o:gfxdata="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">
                 <v:shape id="Freeform 84" o:spid="_x0000_s1027" style="position:absolute;left:2969;top:42367;width:1142;height:2114;visibility:visible;mso-wrap-style:square;v-text-anchor:middle" coordsize="114185,211455" o:gfxdata="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" path="m99342,l16028,c7176,,,7176,,16028l,195427v,8852,7176,16028,16028,16028l99342,211455v8852,,16028,-7176,16028,-16028l115370,16028c115370,7176,108194,,99342,xm6428,35376r102514,l108942,171004r-102514,l6428,35376xm16028,6344r83314,c104655,6344,108963,10651,108963,15965r,13004l6428,28969r,-12941c6393,10715,10672,6379,15986,6344v14,,28,,42,xm99342,205111r-83314,c10715,205111,6407,200804,6407,195490r,-18079l108942,177411r,18016c108977,200740,104698,205076,99384,205111v-14,,-28,,-42,xe" filled="f" stroked="f" strokeweight=".05822mm">
                   <v:stroke joinstyle="miter"/>
                   <v:path arrowok="t" o:connecttype="custom" o:connectlocs="99343,0;16028,0;0,16028;0,195427;16028,211455;99343,211455;115371,195427;115371,16028;99343,0;6428,35376;108943,35376;108943,171004;6428,171004;6428,35376;16028,6344;99343,6344;108964,15965;108964,28969;6428,28969;6428,16028;15986,6344;16028,6344;99343,205111;16028,205111;6407,195490;6407,177411;108943,177411;108943,195427;99385,205111;99343,205111" o:connectangles="0,0,0,0,0,0,0,0,0,0,0,0,0,0,0,0,0,0,0,0,0,0,0,0,0,0,0,0,0,0"/>
@@ -2455,13 +2482,13 @@
                     <pic:cNvPicPr/>
                   </pic:nvPicPr>
                   <pic:blipFill>
-                    <a:blip r:embed="rId18" cstate="print">
+                    <a:blip r:embed="rId20" cstate="print">
                       <a:extLst>
                         <a:ext uri="{28A0092B-C50C-407E-A947-70E740481C1C}">
                           <a14:useLocalDpi xmlns:a14="http://schemas.microsoft.com/office/drawing/2010/main"/>
                         </a:ext>
                         <a:ext uri="{96DAC541-7B7A-43D3-8B79-37D633B846F1}">
-                          <asvg:svgBlip xmlns:asvg="http://schemas.microsoft.com/office/drawing/2016/SVG/main" r:embed="rId19"/>
+                          <asvg:svgBlip xmlns:asvg="http://schemas.microsoft.com/office/drawing/2016/SVG/main" r:embed="rId21"/>
                         </a:ext>
                       </a:extLst>
                     </a:blip>
@@ -2524,13 +2551,13 @@
                     <pic:cNvPicPr/>
                   </pic:nvPicPr>
                   <pic:blipFill>
-                    <a:blip r:embed="rId20">
+                    <a:blip r:embed="rId22">
                       <a:extLst>
                         <a:ext uri="{28A0092B-C50C-407E-A947-70E740481C1C}">
                           <a14:useLocalDpi xmlns:a14="http://schemas.microsoft.com/office/drawing/2010/main"/>
                         </a:ext>
                         <a:ext uri="{96DAC541-7B7A-43D3-8B79-37D633B846F1}">
-                          <asvg:svgBlip xmlns:asvg="http://schemas.microsoft.com/office/drawing/2016/SVG/main" r:embed="rId21"/>
+                          <asvg:svgBlip xmlns:asvg="http://schemas.microsoft.com/office/drawing/2016/SVG/main" r:embed="rId23"/>
                         </a:ext>
                       </a:extLst>
                     </a:blip>
@@ -2593,13 +2620,13 @@
                     <pic:cNvPicPr/>
                   </pic:nvPicPr>
                   <pic:blipFill>
-                    <a:blip r:embed="rId16" cstate="print">
+                    <a:blip r:embed="rId18" cstate="print">
                       <a:extLst>
                         <a:ext uri="{28A0092B-C50C-407E-A947-70E740481C1C}">
                           <a14:useLocalDpi xmlns:a14="http://schemas.microsoft.com/office/drawing/2010/main"/>
                         </a:ext>
                         <a:ext uri="{96DAC541-7B7A-43D3-8B79-37D633B846F1}">
-                          <asvg:svgBlip xmlns:asvg="http://schemas.microsoft.com/office/drawing/2016/SVG/main" r:embed="rId17"/>
+                          <asvg:svgBlip xmlns:asvg="http://schemas.microsoft.com/office/drawing/2016/SVG/main" r:embed="rId19"/>
                         </a:ext>
                       </a:extLst>
                     </a:blip>
@@ -2662,13 +2689,13 @@
                     <pic:cNvPicPr/>
                   </pic:nvPicPr>
                   <pic:blipFill>
-                    <a:blip r:embed="rId16" cstate="print">
+                    <a:blip r:embed="rId18" cstate="print">
                       <a:extLst>
                         <a:ext uri="{28A0092B-C50C-407E-A947-70E740481C1C}">
                           <a14:useLocalDpi xmlns:a14="http://schemas.microsoft.com/office/drawing/2010/main"/>
                         </a:ext>
                         <a:ext uri="{96DAC541-7B7A-43D3-8B79-37D633B846F1}">
-                          <asvg:svgBlip xmlns:asvg="http://schemas.microsoft.com/office/drawing/2016/SVG/main" r:embed="rId17"/>
+                          <asvg:svgBlip xmlns:asvg="http://schemas.microsoft.com/office/drawing/2016/SVG/main" r:embed="rId19"/>
                         </a:ext>
                       </a:extLst>
                     </a:blip>
@@ -2918,7 +2945,7 @@
           </mc:Choice>
           <mc:Fallback>
             <w:pict>
-              <v:group w14:anchorId="60A5FF8B" id="Group 25" o:spid="_x0000_s1026" alt="&quot;&quot;" style="position:absolute;margin-left:-1in;margin-top:1110.55pt;width:210.1pt;height:308.05pt;z-index:251667456" coordsize="26688,39123" o:gfxdata="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">
+              <v:group w14:anchorId="4F30ED95" id="Group 25" o:spid="_x0000_s1026" alt="&quot;&quot;" style="position:absolute;margin-left:-1in;margin-top:1110.55pt;width:210.1pt;height:308.05pt;z-index:251667456" coordsize="26688,39123" o:gfxdata="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">
                 <v:group id="Group 26" o:spid="_x0000_s1027" style="position:absolute;top:10014;width:26657;height:29109" coordorigin=",-1108" coordsize="26657,29108" o:gfxdata="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">
                   <v:rect id="Rectangle 27" o:spid="_x0000_s1028" style="position:absolute;top:-1108;width:26657;height:19049;visibility:visible;mso-wrap-style:square;v-text-anchor:middle" o:gfxdata="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" filled="f" stroked="f" strokeweight="1pt"/>
                   <v:shape id="Triangle 28" o:spid="_x0000_s1029" type="#_x0000_t5" style="position:absolute;top:17941;width:26657;height:10058;rotation:180;visibility:visible;mso-wrap-style:square;v-text-anchor:middle" o:gfxdata="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" filled="f" stroked="f" strokeweight="1pt"/>
@@ -3151,7 +3178,7 @@
           </mc:Choice>
           <mc:Fallback>
             <w:pict>
-              <v:group w14:anchorId="32AD70C9" id="Group 13" o:spid="_x0000_s1026" alt="&quot;&quot;" style="position:absolute;margin-left:-1in;margin-top:872.05pt;width:210.15pt;height:308.05pt;z-index:251664384" coordsize="26688,39123" o:gfxdata="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">
+              <v:group w14:anchorId="04F486CC" id="Group 13" o:spid="_x0000_s1026" alt="&quot;&quot;" style="position:absolute;margin-left:-1in;margin-top:872.05pt;width:210.15pt;height:308.05pt;z-index:251664384" coordsize="26688,39123" o:gfxdata="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">
                 <v:group id="Group 14" o:spid="_x0000_s1027" style="position:absolute;top:10014;width:26657;height:29109" coordorigin=",-1108" coordsize="26657,29108" o:gfxdata="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">
                   <v:rect id="Rectangle 15" o:spid="_x0000_s1028" style="position:absolute;top:-1108;width:26657;height:19049;visibility:visible;mso-wrap-style:square;v-text-anchor:middle" o:gfxdata="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" filled="f" stroked="f" strokeweight="1pt"/>
                   <v:shape id="Triangle 16" o:spid="_x0000_s1029" type="#_x0000_t5" style="position:absolute;top:17941;width:26657;height:10058;rotation:180;visibility:visible;mso-wrap-style:square;v-text-anchor:middle" o:gfxdata="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" filled="f" stroked="f" strokeweight="1pt"/>
@@ -3247,14 +3274,14 @@
         <v:path o:extrusionok="f" gradientshapeok="t" o:connecttype="rect"/>
         <o:lock v:ext="edit" aspectratio="t"/>
       </v:shapetype>
-      <v:shape id="_x0000_i1072" type="#_x0000_t75" style="width:14.8pt;height:14.8pt;visibility:visible" o:gfxdata="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" o:bullet="t">
+      <v:shape id="_x0000_i3330" type="#_x0000_t75" style="width:15pt;height:15pt;visibility:visible" o:gfxdata="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" o:bullet="t">
         <v:imagedata r:id="rId1" o:title=""/>
       </v:shape>
     </w:pict>
   </w:numPicBullet>
   <w:numPicBullet w:numPicBulletId="1">
     <w:pict>
-      <v:shape id="_x0000_i1073" type="#_x0000_t75" style="width:13.85pt;height:13.85pt;visibility:visible" o:gfxdata="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" o:bullet="t">
+      <v:shape id="_x0000_i3331" type="#_x0000_t75" style="width:13.5pt;height:13.5pt;visibility:visible" o:gfxdata="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" o:bullet="t">
         <v:imagedata r:id="rId2" o:title=""/>
       </v:shape>
     </w:pict>
@@ -4119,7 +4146,7 @@
     <w:rPr>
       <w:rFonts w:asciiTheme="majorHAnsi" w:eastAsiaTheme="majorEastAsia" w:hAnsiTheme="majorHAnsi" w:cstheme="majorBidi"/>
       <w:caps/>
-      <w:color w:val="8A2387" w:themeColor="accent1"/>
+      <w:color w:val="FFFFFF" w:themeColor="accent1"/>
       <w:sz w:val="40"/>
       <w:szCs w:val="32"/>
     </w:rPr>
@@ -4424,7 +4451,7 @@
     <w:rPr>
       <w:rFonts w:eastAsiaTheme="minorEastAsia"/>
       <w:caps/>
-      <w:color w:val="8A2387" w:themeColor="accent1"/>
+      <w:color w:val="FFFFFF" w:themeColor="accent1"/>
       <w:sz w:val="40"/>
       <w:szCs w:val="22"/>
     </w:rPr>
@@ -4438,7 +4465,7 @@
     <w:rPr>
       <w:rFonts w:eastAsiaTheme="minorEastAsia"/>
       <w:caps/>
-      <w:color w:val="8A2387" w:themeColor="accent1"/>
+      <w:color w:val="FFFFFF" w:themeColor="accent1"/>
       <w:sz w:val="40"/>
       <w:szCs w:val="22"/>
     </w:rPr>
@@ -4452,7 +4479,7 @@
     <w:rPr>
       <w:rFonts w:asciiTheme="majorHAnsi" w:eastAsiaTheme="majorEastAsia" w:hAnsiTheme="majorHAnsi" w:cstheme="majorBidi"/>
       <w:caps/>
-      <w:color w:val="8A2387" w:themeColor="accent1"/>
+      <w:color w:val="FFFFFF" w:themeColor="accent1"/>
       <w:sz w:val="40"/>
       <w:szCs w:val="32"/>
     </w:rPr>
@@ -4590,6 +4617,18 @@
     <w:rPr>
       <w:color w:val="605E5C"/>
       <w:shd w:val="clear" w:color="auto" w:fill="E1DFDD"/>
+    </w:rPr>
+  </w:style>
+  <w:style w:type="character" w:styleId="FollowedHyperlink">
+    <w:name w:val="FollowedHyperlink"/>
+    <w:basedOn w:val="DefaultParagraphFont"/>
+    <w:uiPriority w:val="99"/>
+    <w:semiHidden/>
+    <w:unhideWhenUsed/>
+    <w:rsid w:val="008D559C"/>
+    <w:rPr>
+      <w:color w:val="FFFFFF" w:themeColor="followedHyperlink"/>
+      <w:u w:val="single"/>
     </w:rPr>
   </w:style>
 </w:styles>
@@ -4713,7 +4752,7 @@
     <w:charset w:val="00"/>
     <w:family w:val="roman"/>
     <w:pitch w:val="variable"/>
-    <w:sig w:usb0="E0002EFF" w:usb1="C000785B" w:usb2="00000009" w:usb3="00000000" w:csb0="000001FF" w:csb1="00000000"/>
+    <w:sig w:usb0="E0002AFF" w:usb1="C0007843" w:usb2="00000009" w:usb3="00000000" w:csb0="000001FF" w:csb1="00000000"/>
   </w:font>
   <w:font w:name="Symbol">
     <w:panose1 w:val="05050102010706020507"/>
@@ -4755,14 +4794,14 @@
     <w:charset w:val="00"/>
     <w:family w:val="swiss"/>
     <w:pitch w:val="variable"/>
-    <w:sig w:usb0="E4002EFF" w:usb1="C000247B" w:usb2="00000009" w:usb3="00000000" w:csb0="000001FF" w:csb1="00000000"/>
+    <w:sig w:usb0="E00002FF" w:usb1="4000ACFF" w:usb2="00000001" w:usb3="00000000" w:csb0="0000019F" w:csb1="00000000"/>
   </w:font>
   <w:font w:name="Calibri Light">
     <w:panose1 w:val="020F0302020204030204"/>
     <w:charset w:val="00"/>
     <w:family w:val="swiss"/>
     <w:pitch w:val="variable"/>
-    <w:sig w:usb0="E4002EFF" w:usb1="C000247B" w:usb2="00000009" w:usb3="00000000" w:csb0="000001FF" w:csb1="00000000"/>
+    <w:sig w:usb0="A00002EF" w:usb1="4000207B" w:usb2="00000000" w:usb3="00000000" w:csb0="0000009F" w:csb1="00000000"/>
   </w:font>
 </w:fonts>
 </file>
@@ -4784,6 +4823,7 @@
   <w:rsids>
     <w:rsidRoot w:val="0099146B"/>
     <w:rsid w:val="007A659F"/>
+    <w:rsid w:val="00931219"/>
     <w:rsid w:val="0099146B"/>
     <w:rsid w:val="00C01BFB"/>
     <w:rsid w:val="00F77775"/>
@@ -5529,7 +5569,7 @@
 <file path=word/theme/theme1.xml><?xml version="1.0" encoding="utf-8"?>
 <a:theme xmlns:a="http://schemas.openxmlformats.org/drawingml/2006/main" name="Office Theme">
   <a:themeElements>
-    <a:clrScheme name="Bold">
+    <a:clrScheme name="Custom 1">
       <a:dk1>
         <a:srgbClr val="000000"/>
       </a:dk1>
@@ -5543,7 +5583,7 @@
         <a:srgbClr val="E7E6E6"/>
       </a:lt2>
       <a:accent1>
-        <a:srgbClr val="8A2387"/>
+        <a:srgbClr val="FFFFFF"/>
       </a:accent1>
       <a:accent2>
         <a:srgbClr val="E94057"/>
@@ -5564,7 +5604,7 @@
         <a:srgbClr val="0563C1"/>
       </a:hlink>
       <a:folHlink>
-        <a:srgbClr val="954F72"/>
+        <a:srgbClr val="FFFFFF"/>
       </a:folHlink>
     </a:clrScheme>
     <a:fontScheme name="Century Gothic">
@@ -5792,23 +5832,6 @@
 </file>
 
 <file path=customXml/item2.xml><?xml version="1.0" encoding="utf-8"?>
-<?mso-contentType ?>
-<FormTemplates xmlns="http://schemas.microsoft.com/sharepoint/v3/contenttype/forms">
-  <Display>DocumentLibraryForm</Display>
-  <Edit>DocumentLibraryForm</Edit>
-  <New>DocumentLibraryForm</New>
-</FormTemplates>
-</file>
-
-<file path=customXml/item3.xml><?xml version="1.0" encoding="utf-8"?>
-<p:properties xmlns:p="http://schemas.microsoft.com/office/2006/metadata/properties" xmlns:xsi="http://www.w3.org/2001/XMLSchema-instance" xmlns:pc="http://schemas.microsoft.com/office/infopath/2007/PartnerControls">
-  <documentManagement>
-    <MediaServiceKeyPoints xmlns="71af3243-3dd4-4a8d-8c0d-dd76da1f02a5" xsi:nil="true"/>
-  </documentManagement>
-</p:properties>
-</file>
-
-<file path=customXml/item4.xml><?xml version="1.0" encoding="utf-8"?>
 <ct:contentTypeSchema xmlns:ct="http://schemas.microsoft.com/office/2006/metadata/contentType" xmlns:ma="http://schemas.microsoft.com/office/2006/metadata/properties/metaAttributes" ct:_="" ma:_="" ma:contentTypeName="Document" ma:contentTypeID="0x01010079F111ED35F8CC479449609E8A0923A6" ma:contentTypeVersion="11" ma:contentTypeDescription="Create a new document." ma:contentTypeScope="" ma:versionID="9677210f24a1be23c92c90fd886aa0aa">
   <xsd:schema xmlns:xsd="http://www.w3.org/2001/XMLSchema" xmlns:xs="http://www.w3.org/2001/XMLSchema" xmlns:p="http://schemas.microsoft.com/office/2006/metadata/properties" xmlns:ns2="71af3243-3dd4-4a8d-8c0d-dd76da1f02a5" xmlns:ns3="16c05727-aa75-4e4a-9b5f-8a80a1165891" targetNamespace="http://schemas.microsoft.com/office/2006/metadata/properties" ma:root="true" ma:fieldsID="60e05723c5c1908df1a1a4ebf11d344e" ns2:_="" ns3:_="">
     <xsd:import namespace="71af3243-3dd4-4a8d-8c0d-dd76da1f02a5"/>
@@ -6019,6 +6042,23 @@
 </ct:contentTypeSchema>
 </file>
 
+<file path=customXml/item3.xml><?xml version="1.0" encoding="utf-8"?>
+<p:properties xmlns:p="http://schemas.microsoft.com/office/2006/metadata/properties" xmlns:xsi="http://www.w3.org/2001/XMLSchema-instance" xmlns:pc="http://schemas.microsoft.com/office/infopath/2007/PartnerControls">
+  <documentManagement>
+    <MediaServiceKeyPoints xmlns="71af3243-3dd4-4a8d-8c0d-dd76da1f02a5" xsi:nil="true"/>
+  </documentManagement>
+</p:properties>
+</file>
+
+<file path=customXml/item4.xml><?xml version="1.0" encoding="utf-8"?>
+<?mso-contentType ?>
+<FormTemplates xmlns="http://schemas.microsoft.com/sharepoint/v3/contenttype/forms">
+  <Display>DocumentLibraryForm</Display>
+  <Edit>DocumentLibraryForm</Edit>
+  <New>DocumentLibraryForm</New>
+</FormTemplates>
+</file>
+
 <file path=customXml/itemProps1.xml><?xml version="1.0" encoding="utf-8"?>
 <ds:datastoreItem xmlns:ds="http://schemas.openxmlformats.org/officeDocument/2006/customXml" ds:itemID="{9D3465CC-C937-40C2-9262-5C18FA8A76D0}">
   <ds:schemaRefs>
@@ -6028,24 +6068,6 @@
 </file>
 
 <file path=customXml/itemProps2.xml><?xml version="1.0" encoding="utf-8"?>
-<ds:datastoreItem xmlns:ds="http://schemas.openxmlformats.org/officeDocument/2006/customXml" ds:itemID="{676FAF96-5A10-4D46-9C83-0E8B10B28DA4}">
-  <ds:schemaRefs>
-    <ds:schemaRef ds:uri="http://schemas.microsoft.com/sharepoint/v3/contenttype/forms"/>
-  </ds:schemaRefs>
-</ds:datastoreItem>
-</file>
-
-<file path=customXml/itemProps3.xml><?xml version="1.0" encoding="utf-8"?>
-<ds:datastoreItem xmlns:ds="http://schemas.openxmlformats.org/officeDocument/2006/customXml" ds:itemID="{F4EA2B99-2D23-406C-97DD-033BBCEAF6D7}">
-  <ds:schemaRefs>
-    <ds:schemaRef ds:uri="http://schemas.microsoft.com/office/2006/metadata/properties"/>
-    <ds:schemaRef ds:uri="http://schemas.microsoft.com/office/infopath/2007/PartnerControls"/>
-    <ds:schemaRef ds:uri="71af3243-3dd4-4a8d-8c0d-dd76da1f02a5"/>
-  </ds:schemaRefs>
-</ds:datastoreItem>
-</file>
-
-<file path=customXml/itemProps4.xml><?xml version="1.0" encoding="utf-8"?>
 <ds:datastoreItem xmlns:ds="http://schemas.openxmlformats.org/officeDocument/2006/customXml" ds:itemID="{EB71C09A-A895-47D3-A3CD-1D44084E38FD}">
   <ds:schemaRefs>
     <ds:schemaRef ds:uri="http://schemas.microsoft.com/office/2006/metadata/contentType"/>
@@ -6062,4 +6084,22 @@
     <ds:schemaRef ds:uri="http://schemas.microsoft.com/internal/obd"/>
   </ds:schemaRefs>
 </ds:datastoreItem>
+</file>
+
+<file path=customXml/itemProps3.xml><?xml version="1.0" encoding="utf-8"?>
+<ds:datastoreItem xmlns:ds="http://schemas.openxmlformats.org/officeDocument/2006/customXml" ds:itemID="{F4EA2B99-2D23-406C-97DD-033BBCEAF6D7}">
+  <ds:schemaRefs>
+    <ds:schemaRef ds:uri="http://schemas.microsoft.com/office/2006/metadata/properties"/>
+    <ds:schemaRef ds:uri="http://schemas.microsoft.com/office/infopath/2007/PartnerControls"/>
+    <ds:schemaRef ds:uri="71af3243-3dd4-4a8d-8c0d-dd76da1f02a5"/>
+  </ds:schemaRefs>
+</ds:datastoreItem>
+</file>
+
+<file path=customXml/itemProps4.xml><?xml version="1.0" encoding="utf-8"?>
+<ds:datastoreItem xmlns:ds="http://schemas.openxmlformats.org/officeDocument/2006/customXml" ds:itemID="{676FAF96-5A10-4D46-9C83-0E8B10B28DA4}">
+  <ds:schemaRefs>
+    <ds:schemaRef ds:uri="http://schemas.microsoft.com/sharepoint/v3/contenttype/forms"/>
+  </ds:schemaRefs>
+</ds:datastoreItem>
 </file>
</xml_diff>

<commit_message>
Updated Portfolio with new technologies, projects and resume
</commit_message>
<xml_diff>
--- a/assets/resume/Jody Brzovski.docx
+++ b/assets/resume/Jody Brzovski.docx
@@ -291,6 +291,9 @@
             <w:r>
               <w:t xml:space="preserve"> Node.js, </w:t>
             </w:r>
+            <w:r>
+              <w:t xml:space="preserve">Express, </w:t>
+            </w:r>
             <w:proofErr w:type="spellStart"/>
             <w:r>
               <w:t>Github</w:t>
@@ -305,7 +308,21 @@
             </w:r>
             <w:proofErr w:type="spellEnd"/>
             <w:r>
-              <w:t>, C#, VB.NET.</w:t>
+              <w:t>, C#, VB.NET</w:t>
+            </w:r>
+            <w:r>
+              <w:t xml:space="preserve">, MySQL, </w:t>
+            </w:r>
+            <w:proofErr w:type="spellStart"/>
+            <w:r>
+              <w:t>Sequelize</w:t>
+            </w:r>
+            <w:proofErr w:type="spellEnd"/>
+            <w:r>
+              <w:t>, MongoDB</w:t>
+            </w:r>
+            <w:r>
+              <w:t>.</w:t>
             </w:r>
           </w:p>
           <w:p>
@@ -331,7 +348,7 @@
                 <w:sz w:val="32"/>
                 <w:szCs w:val="32"/>
               </w:rPr>
-              <w:t>RESTAURANT DASHBOARD</w:t>
+              <w:t>DAYREC</w:t>
             </w:r>
           </w:p>
           <w:p>
@@ -339,26 +356,21 @@
               <w:t>G</w:t>
             </w:r>
             <w:r>
-              <w:t>roup project utilizing the Yelp and Google APIs. User can search for restaurants in a zip code and can save favorites.</w:t>
-            </w:r>
-            <w:r>
-              <w:t xml:space="preserve"> This project uses HTML, CSS, Foundation, </w:t>
+              <w:t xml:space="preserve">roup project utilizing </w:t>
+            </w:r>
+            <w:r>
+              <w:t xml:space="preserve">Node.js, Express, MVC, MySQL and </w:t>
             </w:r>
             <w:proofErr w:type="spellStart"/>
             <w:r>
-              <w:t>JavaScipt</w:t>
+              <w:t>Sequelize</w:t>
             </w:r>
             <w:proofErr w:type="spellEnd"/>
             <w:r>
-              <w:t xml:space="preserve">, JSON, </w:t>
-            </w:r>
-            <w:proofErr w:type="spellStart"/>
-            <w:r>
-              <w:t>JQuery</w:t>
-            </w:r>
-            <w:proofErr w:type="spellEnd"/>
-            <w:r>
-              <w:t xml:space="preserve"> and Ajax.</w:t>
+              <w:t xml:space="preserve">. </w:t>
+            </w:r>
+            <w:r>
+              <w:t>Betting app that allows a class to bet how many times the instructor will forget to record or share the screen.</w:t>
             </w:r>
           </w:p>
           <w:p>
@@ -373,7 +385,7 @@
               <w:t xml:space="preserve"> </w:t>
             </w:r>
             <w:r>
-              <w:t>https://teangelo1.github.io/restaurant-dashboard/</w:t>
+              <w:t>https://dayrec.herokuapp.com/</w:t>
             </w:r>
           </w:p>
           <w:p>
@@ -397,7 +409,7 @@
               <w:t xml:space="preserve"> </w:t>
             </w:r>
             <w:r>
-              <w:t>https://github.com/Teangelo1/restaurant-dashboard</w:t>
+              <w:t>https://github.com/JodyBrzo/DAYREC</w:t>
             </w:r>
           </w:p>
           <w:p>
@@ -415,47 +427,18 @@
                 <w:sz w:val="32"/>
                 <w:szCs w:val="32"/>
               </w:rPr>
-              <w:t>WEATHER</w:t>
-            </w:r>
-            <w:r>
-              <w:rPr>
-                <w:sz w:val="32"/>
-                <w:szCs w:val="32"/>
-              </w:rPr>
-              <w:t xml:space="preserve"> DASHBOARD</w:t>
-            </w:r>
-          </w:p>
-          <w:p>
-            <w:r>
-              <w:t xml:space="preserve">Utilizes the </w:t>
-            </w:r>
-            <w:proofErr w:type="spellStart"/>
-            <w:r>
-              <w:t>OpenWeather</w:t>
-            </w:r>
-            <w:proofErr w:type="spellEnd"/>
-            <w:r>
-              <w:t xml:space="preserve"> API to retrieve and store current and </w:t>
-            </w:r>
-            <w:proofErr w:type="gramStart"/>
-            <w:r>
-              <w:t>5 day</w:t>
-            </w:r>
-            <w:proofErr w:type="gramEnd"/>
-            <w:r>
-              <w:t xml:space="preserve"> weather forecast based on user entered zip code.</w:t>
-            </w:r>
-            <w:r>
-              <w:t xml:space="preserve">  </w:t>
-            </w:r>
-            <w:r>
-              <w:t xml:space="preserve">This project uses HTML, CSS, </w:t>
-            </w:r>
-            <w:r>
-              <w:t>Bootstrap</w:t>
-            </w:r>
-            <w:r>
-              <w:t xml:space="preserve">, </w:t>
+              <w:t>RESTAURANT DASHBOARD</w:t>
+            </w:r>
+          </w:p>
+          <w:p>
+            <w:r>
+              <w:t>G</w:t>
+            </w:r>
+            <w:r>
+              <w:t>roup project utilizing the Yelp and Google APIs. User can search for restaurants in a zip code and can save favorites.</w:t>
+            </w:r>
+            <w:r>
+              <w:t xml:space="preserve"> This project uses HTML, CSS, Foundation, </w:t>
             </w:r>
             <w:proofErr w:type="spellStart"/>
             <w:r>
@@ -486,7 +469,7 @@
               <w:t xml:space="preserve"> </w:t>
             </w:r>
             <w:r>
-              <w:t>https://jodybrzo.github.io/weather-dashboard/index.html</w:t>
+              <w:t>https://teangelo1.github.io/restaurant-dashboard/</w:t>
             </w:r>
           </w:p>
           <w:p>
@@ -510,9 +493,10 @@
               <w:t xml:space="preserve"> </w:t>
             </w:r>
             <w:r>
-              <w:t>https://github.com/JodyBrzo/weather-dashboard</w:t>
-            </w:r>
-          </w:p>
+              <w:t>https://github.com/Teangelo1/restaurant-dashboard</w:t>
+            </w:r>
+          </w:p>
+          <w:p/>
           <w:p>
             <w:pPr>
               <w:rPr>
@@ -539,13 +523,7 @@
                 <w:color w:val="595959" w:themeColor="text1" w:themeTint="A6"/>
               </w:rPr>
               <w:lastRenderedPageBreak/>
-              <w:t>Projects</w:t>
-            </w:r>
-            <w:r>
-              <w:rPr>
-                <w:color w:val="595959" w:themeColor="text1" w:themeTint="A6"/>
-              </w:rPr>
-              <w:t xml:space="preserve"> continued</w:t>
+              <w:t>Projects continued</w:t>
             </w:r>
             <w:r>
               <w:rPr>
@@ -563,20 +541,28 @@
                 <w:sz w:val="32"/>
                 <w:szCs w:val="32"/>
               </w:rPr>
-              <w:t>DAY PLANNER</w:t>
-            </w:r>
-          </w:p>
-          <w:p>
-            <w:r>
-              <w:t xml:space="preserve">A simple calendar app for scheduling your </w:t>
+              <w:t>WEATHER DASHBOARD</w:t>
+            </w:r>
+          </w:p>
+          <w:p>
+            <w:r>
+              <w:t xml:space="preserve">Utilizes the </w:t>
+            </w:r>
+            <w:proofErr w:type="spellStart"/>
+            <w:r>
+              <w:t>OpenWeather</w:t>
+            </w:r>
+            <w:proofErr w:type="spellEnd"/>
+            <w:r>
+              <w:t xml:space="preserve"> API to retrieve and store current and </w:t>
             </w:r>
             <w:proofErr w:type="gramStart"/>
             <w:r>
-              <w:t>work day</w:t>
+              <w:t>5 day</w:t>
             </w:r>
             <w:proofErr w:type="gramEnd"/>
             <w:r>
-              <w:t>. Add or delete your tasks in the desired time slot and click save.</w:t>
+              <w:t xml:space="preserve"> weather forecast based on user entered zip code.</w:t>
             </w:r>
             <w:r>
               <w:t xml:space="preserve">  This project uses HTML, CSS, Bootstrap, </w:t>
@@ -587,13 +573,7 @@
             </w:r>
             <w:proofErr w:type="spellEnd"/>
             <w:r>
-              <w:t>, JSON</w:t>
-            </w:r>
-            <w:r>
-              <w:t xml:space="preserve"> &amp;</w:t>
-            </w:r>
-            <w:r>
-              <w:t xml:space="preserve"> </w:t>
+              <w:t xml:space="preserve">, JSON, </w:t>
             </w:r>
             <w:proofErr w:type="spellStart"/>
             <w:r>
@@ -601,7 +581,7 @@
             </w:r>
             <w:proofErr w:type="spellEnd"/>
             <w:r>
-              <w:t>.</w:t>
+              <w:t xml:space="preserve"> and Ajax.</w:t>
             </w:r>
           </w:p>
           <w:p>
@@ -616,7 +596,7 @@
               <w:t xml:space="preserve"> </w:t>
             </w:r>
             <w:r>
-              <w:t>https://jodybrzo.github.io/day-planner/index.html</w:t>
+              <w:t>https://jodybrzo.github.io/weather-dashboard/index.html</w:t>
             </w:r>
           </w:p>
           <w:p>
@@ -639,21 +619,90 @@
             <w:r>
               <w:t xml:space="preserve"> </w:t>
             </w:r>
+            <w:r>
+              <w:t>https://github.com/JodyBrzo/weather-dashboard</w:t>
+            </w:r>
+          </w:p>
+          <w:p/>
+          <w:p>
+            <w:pPr>
+              <w:rPr>
+                <w:b/>
+                <w:bCs/>
+                <w:caps/>
+                <w:sz w:val="20"/>
+                <w:szCs w:val="20"/>
+              </w:rPr>
+            </w:pPr>
+            <w:r>
+              <w:rPr>
+                <w:b/>
+                <w:bCs/>
+                <w:caps/>
+                <w:sz w:val="20"/>
+                <w:szCs w:val="20"/>
+              </w:rPr>
+              <w:t xml:space="preserve">VEIW All of my projects </w:t>
+            </w:r>
+            <w:r>
+              <w:rPr>
+                <w:b/>
+                <w:bCs/>
+                <w:caps/>
+                <w:sz w:val="20"/>
+                <w:szCs w:val="20"/>
+              </w:rPr>
+              <w:t>a</w:t>
+            </w:r>
+            <w:r>
+              <w:rPr>
+                <w:b/>
+                <w:bCs/>
+                <w:caps/>
+                <w:color w:val="767171" w:themeColor="background2" w:themeShade="80"/>
+                <w:sz w:val="20"/>
+                <w:szCs w:val="20"/>
+              </w:rPr>
+              <w:t xml:space="preserve">t </w:t>
+            </w:r>
             <w:hyperlink r:id="rId12" w:history="1">
               <w:r>
                 <w:rPr>
                   <w:rStyle w:val="Hyperlink"/>
+                  <w:b/>
+                  <w:bCs/>
+                  <w:caps/>
+                  <w:color w:val="767171" w:themeColor="background2" w:themeShade="80"/>
+                  <w:sz w:val="20"/>
+                  <w:szCs w:val="20"/>
                 </w:rPr>
-                <w:t>https://github.com/JodyBrzo/day-planner</w:t>
+                <w:t>https://github.c</w:t>
+              </w:r>
+              <w:r>
+                <w:rPr>
+                  <w:rStyle w:val="Hyperlink"/>
+                  <w:b/>
+                  <w:bCs/>
+                  <w:caps/>
+                  <w:color w:val="767171" w:themeColor="background2" w:themeShade="80"/>
+                  <w:sz w:val="20"/>
+                  <w:szCs w:val="20"/>
+                </w:rPr>
+                <w:t>o</w:t>
+              </w:r>
+              <w:r>
+                <w:rPr>
+                  <w:rStyle w:val="Hyperlink"/>
+                  <w:b/>
+                  <w:bCs/>
+                  <w:caps/>
+                  <w:color w:val="767171" w:themeColor="background2" w:themeShade="80"/>
+                  <w:sz w:val="20"/>
+                  <w:szCs w:val="20"/>
+                </w:rPr>
+                <w:t>m/JodyBrzo/DAYREC</w:t>
               </w:r>
             </w:hyperlink>
-          </w:p>
-          <w:p>
-            <w:pPr>
-              <w:rPr>
-                <w:caps/>
-              </w:rPr>
-            </w:pPr>
           </w:p>
           <w:p>
             <w:pPr>
@@ -1193,23 +1242,7 @@
                   <w:color w:val="FFFFFF" w:themeColor="background1"/>
                   <w:u w:val="none"/>
                 </w:rPr>
-                <w:t>https://jodybrzo.github.io/my-portfolio/in</w:t>
-              </w:r>
-              <w:r>
-                <w:rPr>
-                  <w:rStyle w:val="Hyperlink"/>
-                  <w:color w:val="FFFFFF" w:themeColor="background1"/>
-                  <w:u w:val="none"/>
-                </w:rPr>
-                <w:t>d</w:t>
-              </w:r>
-              <w:r>
-                <w:rPr>
-                  <w:rStyle w:val="Hyperlink"/>
-                  <w:color w:val="FFFFFF" w:themeColor="background1"/>
-                  <w:u w:val="none"/>
-                </w:rPr>
-                <w:t>ex.html</w:t>
+                <w:t>https://jodybrzo.github.io/my-portfolio/index.html</w:t>
               </w:r>
             </w:hyperlink>
           </w:p>
@@ -2341,6 +2374,9 @@
     <w:bookmarkEnd w:id="0"/>
     <w:p>
       <w:r>
+        <w:rPr>
+          <w:noProof/>
+        </w:rPr>
         <mc:AlternateContent>
           <mc:Choice Requires="wps">
             <w:drawing>
@@ -2422,6 +2458,9 @@
         </mc:AlternateContent>
       </w:r>
       <w:r>
+        <w:rPr>
+          <w:noProof/>
+        </w:rPr>
         <mc:AlternateContent>
           <mc:Choice Requires="wps">
             <w:drawing>
@@ -2503,6 +2542,9 @@
         </mc:AlternateContent>
       </w:r>
       <w:r>
+        <w:rPr>
+          <w:noProof/>
+        </w:rPr>
         <mc:AlternateContent>
           <mc:Choice Requires="wps">
             <w:drawing>
@@ -2576,6 +2618,9 @@
         </mc:AlternateContent>
       </w:r>
       <w:r>
+        <w:rPr>
+          <w:noProof/>
+        </w:rPr>
         <mc:AlternateContent>
           <mc:Choice Requires="wps">
             <w:drawing>
@@ -2649,6 +2694,9 @@
         </mc:AlternateContent>
       </w:r>
       <w:r>
+        <w:rPr>
+          <w:noProof/>
+        </w:rPr>
         <mc:AlternateContent>
           <mc:Choice Requires="wps">
             <w:drawing>
@@ -2806,6 +2854,9 @@
         </mc:AlternateContent>
       </w:r>
       <w:r>
+        <w:rPr>
+          <w:noProof/>
+        </w:rPr>
         <mc:AlternateContent>
           <mc:Choice Requires="wps">
             <w:drawing>
@@ -2879,6 +2930,9 @@
         </mc:AlternateContent>
       </w:r>
       <w:r>
+        <w:rPr>
+          <w:noProof/>
+        </w:rPr>
         <mc:AlternateContent>
           <mc:Choice Requires="wps">
             <w:drawing>
@@ -2952,6 +3006,9 @@
         </mc:AlternateContent>
       </w:r>
       <w:r>
+        <w:rPr>
+          <w:noProof/>
+        </w:rPr>
         <mc:AlternateContent>
           <mc:Choice Requires="wps">
             <w:drawing>
@@ -4423,14 +4480,14 @@
         <v:path o:extrusionok="f" gradientshapeok="t" o:connecttype="rect"/>
         <o:lock v:ext="edit" aspectratio="t"/>
       </v:shapetype>
-      <v:shape id="_x0000_i7602" type="#_x0000_t75" style="width:15.25pt;height:15.25pt;visibility:visible" o:gfxdata="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" o:bullet="t">
+      <v:shape id="_x0000_i1266" type="#_x0000_t75" style="width:15.2pt;height:15.2pt;visibility:visible" o:gfxdata="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" o:bullet="t">
         <v:imagedata r:id="rId1" o:title=""/>
       </v:shape>
     </w:pict>
   </w:numPicBullet>
   <w:numPicBullet w:numPicBulletId="1">
     <w:pict>
-      <v:shape id="_x0000_i7603" type="#_x0000_t75" style="width:13.55pt;height:13.55pt;visibility:visible" o:gfxdata="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" o:bullet="t">
+      <v:shape id="_x0000_i1267" type="#_x0000_t75" style="width:13.6pt;height:13.6pt;visibility:visible" o:gfxdata="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" o:bullet="t">
         <v:imagedata r:id="rId2" o:title=""/>
       </v:shape>
     </w:pict>
@@ -5901,7 +5958,7 @@
     <w:charset w:val="00"/>
     <w:family w:val="roman"/>
     <w:pitch w:val="variable"/>
-    <w:sig w:usb0="E0002AFF" w:usb1="C0007843" w:usb2="00000009" w:usb3="00000000" w:csb0="000001FF" w:csb1="00000000"/>
+    <w:sig w:usb0="E0002EFF" w:usb1="C000785B" w:usb2="00000009" w:usb3="00000000" w:csb0="000001FF" w:csb1="00000000"/>
   </w:font>
   <w:font w:name="Symbol">
     <w:panose1 w:val="05050102010706020507"/>
@@ -5943,14 +6000,14 @@
     <w:charset w:val="00"/>
     <w:family w:val="swiss"/>
     <w:pitch w:val="variable"/>
-    <w:sig w:usb0="E0002AFF" w:usb1="4000ACFF" w:usb2="00000001" w:usb3="00000000" w:csb0="000001FF" w:csb1="00000000"/>
+    <w:sig w:usb0="E4002EFF" w:usb1="C000247B" w:usb2="00000009" w:usb3="00000000" w:csb0="000001FF" w:csb1="00000000"/>
   </w:font>
   <w:font w:name="Calibri Light">
     <w:panose1 w:val="020F0302020204030204"/>
     <w:charset w:val="00"/>
     <w:family w:val="swiss"/>
     <w:pitch w:val="variable"/>
-    <w:sig w:usb0="A0002AEF" w:usb1="4000207B" w:usb2="00000000" w:usb3="00000000" w:csb0="000001FF" w:csb1="00000000"/>
+    <w:sig w:usb0="E4002EFF" w:usb1="C000247B" w:usb2="00000009" w:usb3="00000000" w:csb0="000001FF" w:csb1="00000000"/>
   </w:font>
 </w:fonts>
 </file>
@@ -5976,6 +6033,7 @@
     <w:rsid w:val="008940F9"/>
     <w:rsid w:val="00931219"/>
     <w:rsid w:val="0099146B"/>
+    <w:rsid w:val="009F083F"/>
     <w:rsid w:val="00C01BFB"/>
     <w:rsid w:val="00CE687C"/>
     <w:rsid w:val="00F77775"/>
@@ -6992,6 +7050,23 @@
 </file>
 
 <file path=customXml/item2.xml><?xml version="1.0" encoding="utf-8"?>
+<?mso-contentType ?>
+<FormTemplates xmlns="http://schemas.microsoft.com/sharepoint/v3/contenttype/forms">
+  <Display>DocumentLibraryForm</Display>
+  <Edit>DocumentLibraryForm</Edit>
+  <New>DocumentLibraryForm</New>
+</FormTemplates>
+</file>
+
+<file path=customXml/item3.xml><?xml version="1.0" encoding="utf-8"?>
+<p:properties xmlns:p="http://schemas.microsoft.com/office/2006/metadata/properties" xmlns:xsi="http://www.w3.org/2001/XMLSchema-instance" xmlns:pc="http://schemas.microsoft.com/office/infopath/2007/PartnerControls">
+  <documentManagement>
+    <MediaServiceKeyPoints xmlns="71af3243-3dd4-4a8d-8c0d-dd76da1f02a5" xsi:nil="true"/>
+  </documentManagement>
+</p:properties>
+</file>
+
+<file path=customXml/item4.xml><?xml version="1.0" encoding="utf-8"?>
 <ct:contentTypeSchema xmlns:ct="http://schemas.microsoft.com/office/2006/metadata/contentType" xmlns:ma="http://schemas.microsoft.com/office/2006/metadata/properties/metaAttributes" ct:_="" ma:_="" ma:contentTypeName="Document" ma:contentTypeID="0x01010079F111ED35F8CC479449609E8A0923A6" ma:contentTypeVersion="11" ma:contentTypeDescription="Create a new document." ma:contentTypeScope="" ma:versionID="9677210f24a1be23c92c90fd886aa0aa">
   <xsd:schema xmlns:xsd="http://www.w3.org/2001/XMLSchema" xmlns:xs="http://www.w3.org/2001/XMLSchema" xmlns:p="http://schemas.microsoft.com/office/2006/metadata/properties" xmlns:ns2="71af3243-3dd4-4a8d-8c0d-dd76da1f02a5" xmlns:ns3="16c05727-aa75-4e4a-9b5f-8a80a1165891" targetNamespace="http://schemas.microsoft.com/office/2006/metadata/properties" ma:root="true" ma:fieldsID="60e05723c5c1908df1a1a4ebf11d344e" ns2:_="" ns3:_="">
     <xsd:import namespace="71af3243-3dd4-4a8d-8c0d-dd76da1f02a5"/>
@@ -7202,23 +7277,6 @@
 </ct:contentTypeSchema>
 </file>
 
-<file path=customXml/item3.xml><?xml version="1.0" encoding="utf-8"?>
-<p:properties xmlns:p="http://schemas.microsoft.com/office/2006/metadata/properties" xmlns:xsi="http://www.w3.org/2001/XMLSchema-instance" xmlns:pc="http://schemas.microsoft.com/office/infopath/2007/PartnerControls">
-  <documentManagement>
-    <MediaServiceKeyPoints xmlns="71af3243-3dd4-4a8d-8c0d-dd76da1f02a5" xsi:nil="true"/>
-  </documentManagement>
-</p:properties>
-</file>
-
-<file path=customXml/item4.xml><?xml version="1.0" encoding="utf-8"?>
-<?mso-contentType ?>
-<FormTemplates xmlns="http://schemas.microsoft.com/sharepoint/v3/contenttype/forms">
-  <Display>DocumentLibraryForm</Display>
-  <Edit>DocumentLibraryForm</Edit>
-  <New>DocumentLibraryForm</New>
-</FormTemplates>
-</file>
-
 <file path=customXml/itemProps1.xml><?xml version="1.0" encoding="utf-8"?>
 <ds:datastoreItem xmlns:ds="http://schemas.openxmlformats.org/officeDocument/2006/customXml" ds:itemID="{9D3465CC-C937-40C2-9262-5C18FA8A76D0}">
   <ds:schemaRefs>
@@ -7228,6 +7286,24 @@
 </file>
 
 <file path=customXml/itemProps2.xml><?xml version="1.0" encoding="utf-8"?>
+<ds:datastoreItem xmlns:ds="http://schemas.openxmlformats.org/officeDocument/2006/customXml" ds:itemID="{676FAF96-5A10-4D46-9C83-0E8B10B28DA4}">
+  <ds:schemaRefs>
+    <ds:schemaRef ds:uri="http://schemas.microsoft.com/sharepoint/v3/contenttype/forms"/>
+  </ds:schemaRefs>
+</ds:datastoreItem>
+</file>
+
+<file path=customXml/itemProps3.xml><?xml version="1.0" encoding="utf-8"?>
+<ds:datastoreItem xmlns:ds="http://schemas.openxmlformats.org/officeDocument/2006/customXml" ds:itemID="{F4EA2B99-2D23-406C-97DD-033BBCEAF6D7}">
+  <ds:schemaRefs>
+    <ds:schemaRef ds:uri="http://schemas.microsoft.com/office/2006/metadata/properties"/>
+    <ds:schemaRef ds:uri="http://schemas.microsoft.com/office/infopath/2007/PartnerControls"/>
+    <ds:schemaRef ds:uri="71af3243-3dd4-4a8d-8c0d-dd76da1f02a5"/>
+  </ds:schemaRefs>
+</ds:datastoreItem>
+</file>
+
+<file path=customXml/itemProps4.xml><?xml version="1.0" encoding="utf-8"?>
 <ds:datastoreItem xmlns:ds="http://schemas.openxmlformats.org/officeDocument/2006/customXml" ds:itemID="{EB71C09A-A895-47D3-A3CD-1D44084E38FD}">
   <ds:schemaRefs>
     <ds:schemaRef ds:uri="http://schemas.microsoft.com/office/2006/metadata/contentType"/>
@@ -7244,22 +7320,4 @@
     <ds:schemaRef ds:uri="http://schemas.microsoft.com/internal/obd"/>
   </ds:schemaRefs>
 </ds:datastoreItem>
-</file>
-
-<file path=customXml/itemProps3.xml><?xml version="1.0" encoding="utf-8"?>
-<ds:datastoreItem xmlns:ds="http://schemas.openxmlformats.org/officeDocument/2006/customXml" ds:itemID="{F4EA2B99-2D23-406C-97DD-033BBCEAF6D7}">
-  <ds:schemaRefs>
-    <ds:schemaRef ds:uri="http://schemas.microsoft.com/office/2006/metadata/properties"/>
-    <ds:schemaRef ds:uri="http://schemas.microsoft.com/office/infopath/2007/PartnerControls"/>
-    <ds:schemaRef ds:uri="71af3243-3dd4-4a8d-8c0d-dd76da1f02a5"/>
-  </ds:schemaRefs>
-</ds:datastoreItem>
-</file>
-
-<file path=customXml/itemProps4.xml><?xml version="1.0" encoding="utf-8"?>
-<ds:datastoreItem xmlns:ds="http://schemas.openxmlformats.org/officeDocument/2006/customXml" ds:itemID="{676FAF96-5A10-4D46-9C83-0E8B10B28DA4}">
-  <ds:schemaRefs>
-    <ds:schemaRef ds:uri="http://schemas.microsoft.com/sharepoint/v3/contenttype/forms"/>
-  </ds:schemaRefs>
-</ds:datastoreItem>
 </file>
</xml_diff>